<commit_message>
Enhancements to and report about ARDL.flex
</commit_message>
<xml_diff>
--- a/code/ARDL.flex-doc.docx
+++ b/code/ARDL.flex-doc.docx
@@ -9,10 +9,7 @@
       </w:r>
       <w:proofErr w:type="spellEnd"/>
       <w:r>
-        <w:t xml:space="preserve"> </w:t>
-      </w:r>
-      <w:r>
-        <w:t>(</w:t>
+        <w:t xml:space="preserve"> (</w:t>
       </w:r>
       <w:proofErr w:type="spellStart"/>
       <w:proofErr w:type="gramStart"/>
@@ -30,23 +27,11 @@
       </w:r>
       <w:proofErr w:type="spellEnd"/>
       <w:r>
-        <w:t>,</w:t>
-      </w:r>
-      <w:r>
-        <w:t xml:space="preserve"> y</w:t>
-      </w:r>
-      <w:r>
-        <w:t xml:space="preserve"> = "Movement",</w:t>
-      </w:r>
-      <w:r>
-        <w:t xml:space="preserve"> </w:t>
-      </w:r>
-      <w:proofErr w:type="spellStart"/>
-      <w:r>
-        <w:t>max.</w:t>
-      </w:r>
-      <w:r>
-        <w:t>p</w:t>
+        <w:t xml:space="preserve">, y = "Movement", </w:t>
+      </w:r>
+      <w:proofErr w:type="spellStart"/>
+      <w:r>
+        <w:t>max.p</w:t>
       </w:r>
       <w:proofErr w:type="spellEnd"/>
       <w:r>
@@ -82,10 +67,7 @@
       </w:r>
       <w:proofErr w:type="spellEnd"/>
       <w:r>
-        <w:t>",</w:t>
-      </w:r>
-      <w:r>
-        <w:t xml:space="preserve"> </w:t>
+        <w:t xml:space="preserve">", </w:t>
       </w:r>
       <w:proofErr w:type="spellStart"/>
       <w:r>
@@ -186,6 +168,9 @@
     <w:p>
       <w:r>
         <w:tab/>
+      </w:r>
+      <w:bookmarkStart w:id="0" w:name="_GoBack"/>
+      <w:r>
         <w:t>summary</w:t>
       </w:r>
       <w:r>
@@ -229,10 +214,7 @@
       </w:pPr>
       <w:proofErr w:type="spellStart"/>
       <w:r>
-        <w:t>b</w:t>
-      </w:r>
-      <w:r>
-        <w:t>g.test</w:t>
+        <w:t>bg.test</w:t>
       </w:r>
       <w:proofErr w:type="spellEnd"/>
       <w:r>
@@ -243,10 +225,7 @@
       </w:r>
       <w:r>
         <w:tab/>
-        <w:t xml:space="preserve">A list of matrices collecting the </w:t>
-      </w:r>
-      <w:r>
-        <w:t xml:space="preserve">p-value of the </w:t>
+        <w:t xml:space="preserve">A list of matrices collecting the p-value of the </w:t>
       </w:r>
       <w:proofErr w:type="spellStart"/>
       <w:r>
@@ -254,10 +233,7 @@
       </w:r>
       <w:proofErr w:type="spellEnd"/>
       <w:r>
-        <w:t>-Godfrey test</w:t>
-      </w:r>
-      <w:r>
-        <w:t xml:space="preserve"> for all considered models for each country</w:t>
+        <w:t>-Godfrey test for all considered models for each country</w:t>
       </w:r>
     </w:p>
     <w:p>
@@ -291,6 +267,7 @@
       </w:r>
     </w:p>
     <w:p/>
+    <w:bookmarkEnd w:id="0"/>
     <w:p>
       <w:pPr>
         <w:pStyle w:val="Heading2"/>
@@ -363,70 +340,145 @@
               </w:rPr>
             </w:pPr>
             <w:r>
-              <w:t>Note: The function doesn’t currently do the differencing of the data, this needs to be done be</w:t>
-            </w:r>
-            <w:r>
-              <w:t xml:space="preserve">forehand and </w:t>
-            </w:r>
-            <w:r>
-              <w:rPr>
-                <w:color w:val="FF0000"/>
-              </w:rPr>
-              <w:t xml:space="preserve">the variables must currently still be called </w:t>
-            </w:r>
+              <w:t>Note: The function doesn’t do the differencing of the data, this needs to be done be</w:t>
+            </w:r>
+            <w:r>
+              <w:t>forehand</w:t>
+            </w:r>
+            <w:r>
+              <w:t>.</w:t>
+            </w:r>
+          </w:p>
+          <w:p>
+            <w:r>
+              <w:t>See test-</w:t>
+            </w:r>
+            <w:proofErr w:type="spellStart"/>
+            <w:r>
+              <w:t>ARDL_</w:t>
+            </w:r>
+            <w:proofErr w:type="gramStart"/>
+            <w:r>
+              <w:t>fun.R</w:t>
+            </w:r>
+            <w:proofErr w:type="spellEnd"/>
+            <w:proofErr w:type="gramEnd"/>
+            <w:r>
+              <w:t xml:space="preserve"> for functional code chunk to prepare data.</w:t>
+            </w:r>
+          </w:p>
+        </w:tc>
+      </w:tr>
+      <w:tr>
+        <w:tc>
+          <w:tcPr>
+            <w:tcW w:w="4508" w:type="dxa"/>
+          </w:tcPr>
+          <w:p>
+            <w:proofErr w:type="spellStart"/>
+            <w:r>
+              <w:t>depvar</w:t>
+            </w:r>
+            <w:proofErr w:type="spellEnd"/>
+          </w:p>
+        </w:tc>
+        <w:tc>
+          <w:tcPr>
+            <w:tcW w:w="4508" w:type="dxa"/>
+          </w:tcPr>
+          <w:p>
+            <w:r>
+              <w:t>Dependent variable</w:t>
+            </w:r>
+          </w:p>
+        </w:tc>
+      </w:tr>
+      <w:tr>
+        <w:tc>
+          <w:tcPr>
+            <w:tcW w:w="4508" w:type="dxa"/>
+          </w:tcPr>
+          <w:p>
+            <w:proofErr w:type="spellStart"/>
+            <w:r>
+              <w:t>indepvar</w:t>
+            </w:r>
+            <w:proofErr w:type="spellEnd"/>
+          </w:p>
+        </w:tc>
+        <w:tc>
+          <w:tcPr>
+            <w:tcW w:w="4508" w:type="dxa"/>
+          </w:tcPr>
+          <w:p>
+            <w:r>
+              <w:t>Independent variable(s)</w:t>
+            </w:r>
+          </w:p>
+        </w:tc>
+      </w:tr>
+      <w:tr>
+        <w:tc>
+          <w:tcPr>
+            <w:tcW w:w="4508" w:type="dxa"/>
+          </w:tcPr>
+          <w:p>
+            <w:proofErr w:type="spellStart"/>
+            <w:r>
+              <w:t>impulsevar</w:t>
+            </w:r>
+            <w:proofErr w:type="spellEnd"/>
+          </w:p>
+        </w:tc>
+        <w:tc>
+          <w:tcPr>
+            <w:tcW w:w="4508" w:type="dxa"/>
+          </w:tcPr>
+          <w:p>
+            <w:r>
+              <w:t xml:space="preserve">The independent variable for which long-run responses etc. shall be computed. By </w:t>
+            </w:r>
+            <w:proofErr w:type="gramStart"/>
+            <w:r>
+              <w:t>default</w:t>
+            </w:r>
+            <w:proofErr w:type="gramEnd"/>
+            <w:r>
+              <w:t xml:space="preserve"> corresponds to the first element of </w:t>
+            </w:r>
+            <w:proofErr w:type="spellStart"/>
+            <w:r>
+              <w:t>indepvar</w:t>
+            </w:r>
+            <w:proofErr w:type="spellEnd"/>
+            <w:r>
+              <w:t>, but can be altered.</w:t>
+            </w:r>
+          </w:p>
+        </w:tc>
+      </w:tr>
+      <w:tr>
+        <w:tc>
+          <w:tcPr>
+            <w:tcW w:w="4508" w:type="dxa"/>
+          </w:tcPr>
+          <w:p>
             <w:proofErr w:type="spellStart"/>
             <w:proofErr w:type="gramStart"/>
             <w:r>
-              <w:rPr>
-                <w:color w:val="FF0000"/>
-              </w:rPr>
-              <w:t>diff.Movement</w:t>
+              <w:t>max.p</w:t>
             </w:r>
             <w:proofErr w:type="spellEnd"/>
             <w:proofErr w:type="gramEnd"/>
-            <w:r>
-              <w:rPr>
-                <w:color w:val="FF0000"/>
-              </w:rPr>
-              <w:t xml:space="preserve"> (y) and </w:t>
-            </w:r>
-            <w:proofErr w:type="spellStart"/>
-            <w:r>
-              <w:rPr>
-                <w:color w:val="FF0000"/>
-              </w:rPr>
-              <w:t>diff.StringencyIndex</w:t>
-            </w:r>
-            <w:proofErr w:type="spellEnd"/>
-            <w:r>
-              <w:rPr>
-                <w:color w:val="FF0000"/>
-              </w:rPr>
-              <w:t xml:space="preserve"> (x)</w:t>
-            </w:r>
-            <w:r>
-              <w:rPr>
-                <w:color w:val="FF0000"/>
-              </w:rPr>
-              <w:t xml:space="preserve">. </w:t>
-            </w:r>
-          </w:p>
-          <w:p>
-            <w:r>
-              <w:t>See test-</w:t>
-            </w:r>
-            <w:proofErr w:type="spellStart"/>
-            <w:r>
-              <w:t>ARDL_fun.R</w:t>
-            </w:r>
-            <w:proofErr w:type="spellEnd"/>
-            <w:r>
-              <w:t xml:space="preserve"> for functional code chunk </w:t>
-            </w:r>
-            <w:bookmarkStart w:id="0" w:name="_GoBack"/>
-            <w:bookmarkEnd w:id="0"/>
-            <w:r>
-              <w:t>to prepare data.</w:t>
+          </w:p>
+        </w:tc>
+        <w:tc>
+          <w:tcPr>
+            <w:tcW w:w="4508" w:type="dxa"/>
+          </w:tcPr>
+          <w:p>
+            <w:r>
+              <w:t>Maximum number of lags to be considered for the independent variable (at least 1).</w:t>
             </w:r>
           </w:p>
         </w:tc>
@@ -437,34 +489,22 @@
             <w:tcW w:w="4508" w:type="dxa"/>
           </w:tcPr>
           <w:p>
-            <w:pPr>
-              <w:rPr>
-                <w:color w:val="FF0000"/>
-              </w:rPr>
-            </w:pPr>
-            <w:r>
-              <w:rPr>
-                <w:color w:val="FF0000"/>
-              </w:rPr>
-              <w:t>y</w:t>
-            </w:r>
-          </w:p>
-        </w:tc>
-        <w:tc>
-          <w:tcPr>
-            <w:tcW w:w="4508" w:type="dxa"/>
-          </w:tcPr>
-          <w:p>
-            <w:pPr>
-              <w:rPr>
-                <w:color w:val="FF0000"/>
-              </w:rPr>
-            </w:pPr>
-            <w:r>
-              <w:rPr>
-                <w:color w:val="FF0000"/>
-              </w:rPr>
-              <w:t>Dependent variable</w:t>
+            <w:proofErr w:type="spellStart"/>
+            <w:proofErr w:type="gramStart"/>
+            <w:r>
+              <w:t>max.p</w:t>
+            </w:r>
+            <w:proofErr w:type="spellEnd"/>
+            <w:proofErr w:type="gramEnd"/>
+          </w:p>
+        </w:tc>
+        <w:tc>
+          <w:tcPr>
+            <w:tcW w:w="4508" w:type="dxa"/>
+          </w:tcPr>
+          <w:p>
+            <w:r>
+              <w:t>Maximum number of (autoregressive) lags to be considered for the dependent variable (at least 1).</w:t>
             </w:r>
           </w:p>
         </w:tc>
@@ -478,7 +518,7 @@
             <w:proofErr w:type="spellStart"/>
             <w:proofErr w:type="gramStart"/>
             <w:r>
-              <w:t>max.p</w:t>
+              <w:t>write.output</w:t>
             </w:r>
             <w:proofErr w:type="spellEnd"/>
             <w:proofErr w:type="gramEnd"/>
@@ -490,7 +530,7 @@
           </w:tcPr>
           <w:p>
             <w:r>
-              <w:t>Maximum number of lags to be considered for the independent variable (at least 1).</w:t>
+              <w:t>Logical indication whether or not to save key results in separate dataset.</w:t>
             </w:r>
           </w:p>
         </w:tc>
@@ -504,7 +544,7 @@
             <w:proofErr w:type="spellStart"/>
             <w:proofErr w:type="gramStart"/>
             <w:r>
-              <w:t>max.p</w:t>
+              <w:t>path.output</w:t>
             </w:r>
             <w:proofErr w:type="spellEnd"/>
             <w:proofErr w:type="gramEnd"/>
@@ -516,13 +556,17 @@
           </w:tcPr>
           <w:p>
             <w:r>
-              <w:t xml:space="preserve">Maximum number of </w:t>
-            </w:r>
-            <w:r>
-              <w:t xml:space="preserve">(autoregressive) </w:t>
-            </w:r>
-            <w:r>
-              <w:t>lags to be considered for the dependent variable (at least 1).</w:t>
+              <w:t xml:space="preserve">If </w:t>
+            </w:r>
+            <w:proofErr w:type="spellStart"/>
+            <w:proofErr w:type="gramStart"/>
+            <w:r>
+              <w:t>write.output</w:t>
+            </w:r>
+            <w:proofErr w:type="spellEnd"/>
+            <w:proofErr w:type="gramEnd"/>
+            <w:r>
+              <w:t xml:space="preserve"> == TRUE, where to save it.</w:t>
             </w:r>
           </w:p>
         </w:tc>
@@ -534,89 +578,27 @@
           </w:tcPr>
           <w:p>
             <w:proofErr w:type="spellStart"/>
+            <w:r>
+              <w:t>by.var</w:t>
+            </w:r>
+            <w:proofErr w:type="spellEnd"/>
+          </w:p>
+        </w:tc>
+        <w:tc>
+          <w:tcPr>
+            <w:tcW w:w="4508" w:type="dxa"/>
+          </w:tcPr>
+          <w:p>
+            <w:r>
+              <w:t xml:space="preserve">Which variable determines the observational unit in </w:t>
+            </w:r>
+            <w:proofErr w:type="spellStart"/>
             <w:proofErr w:type="gramStart"/>
             <w:r>
-              <w:t>write.output</w:t>
+              <w:t>data.input</w:t>
             </w:r>
             <w:proofErr w:type="spellEnd"/>
             <w:proofErr w:type="gramEnd"/>
-          </w:p>
-        </w:tc>
-        <w:tc>
-          <w:tcPr>
-            <w:tcW w:w="4508" w:type="dxa"/>
-          </w:tcPr>
-          <w:p>
-            <w:r>
-              <w:t>Logical indication whether or not to save key results in separate dataset.</w:t>
-            </w:r>
-          </w:p>
-        </w:tc>
-      </w:tr>
-      <w:tr>
-        <w:tc>
-          <w:tcPr>
-            <w:tcW w:w="4508" w:type="dxa"/>
-          </w:tcPr>
-          <w:p>
-            <w:proofErr w:type="spellStart"/>
-            <w:proofErr w:type="gramStart"/>
-            <w:r>
-              <w:t>path.output</w:t>
-            </w:r>
-            <w:proofErr w:type="spellEnd"/>
-            <w:proofErr w:type="gramEnd"/>
-          </w:p>
-        </w:tc>
-        <w:tc>
-          <w:tcPr>
-            <w:tcW w:w="4508" w:type="dxa"/>
-          </w:tcPr>
-          <w:p>
-            <w:r>
-              <w:t xml:space="preserve">If </w:t>
-            </w:r>
-            <w:proofErr w:type="spellStart"/>
-            <w:proofErr w:type="gramStart"/>
-            <w:r>
-              <w:t>write.output</w:t>
-            </w:r>
-            <w:proofErr w:type="spellEnd"/>
-            <w:proofErr w:type="gramEnd"/>
-            <w:r>
-              <w:t xml:space="preserve"> == TRUE, where to save it.</w:t>
-            </w:r>
-          </w:p>
-        </w:tc>
-      </w:tr>
-      <w:tr>
-        <w:tc>
-          <w:tcPr>
-            <w:tcW w:w="4508" w:type="dxa"/>
-          </w:tcPr>
-          <w:p>
-            <w:proofErr w:type="spellStart"/>
-            <w:r>
-              <w:t>by.var</w:t>
-            </w:r>
-            <w:proofErr w:type="spellEnd"/>
-          </w:p>
-        </w:tc>
-        <w:tc>
-          <w:tcPr>
-            <w:tcW w:w="4508" w:type="dxa"/>
-          </w:tcPr>
-          <w:p>
-            <w:r>
-              <w:t xml:space="preserve">Which variable determines the observational unit in </w:t>
-            </w:r>
-            <w:proofErr w:type="spellStart"/>
-            <w:proofErr w:type="gramStart"/>
-            <w:r>
-              <w:t>data.input</w:t>
-            </w:r>
-            <w:proofErr w:type="spellEnd"/>
-            <w:proofErr w:type="gramEnd"/>
             <w:r>
               <w:t>? E.g., Country or City.</w:t>
             </w:r>
@@ -624,7 +606,99 @@
         </w:tc>
       </w:tr>
     </w:tbl>
-    <w:p/>
+    <w:p>
+      <w:pPr>
+        <w:pStyle w:val="Heading2"/>
+      </w:pPr>
+      <w:r>
+        <w:t>Next features</w:t>
+      </w:r>
+    </w:p>
+    <w:p>
+      <w:pPr>
+        <w:pStyle w:val="ListParagraph"/>
+        <w:numPr>
+          <w:ilvl w:val="0"/>
+          <w:numId w:val="1"/>
+        </w:numPr>
+        <w:rPr>
+          <w:lang w:val="fr-FR"/>
+        </w:rPr>
+      </w:pPr>
+      <w:proofErr w:type="spellStart"/>
+      <w:r>
+        <w:rPr>
+          <w:lang w:val="fr-FR"/>
+        </w:rPr>
+        <w:t>Seasonality</w:t>
+      </w:r>
+      <w:proofErr w:type="spellEnd"/>
+    </w:p>
+    <w:p>
+      <w:pPr>
+        <w:pStyle w:val="ListParagraph"/>
+        <w:numPr>
+          <w:ilvl w:val="1"/>
+          <w:numId w:val="1"/>
+        </w:numPr>
+      </w:pPr>
+      <w:proofErr w:type="spellStart"/>
+      <w:r>
+        <w:lastRenderedPageBreak/>
+        <w:t>Centered</w:t>
+      </w:r>
+      <w:proofErr w:type="spellEnd"/>
+      <w:r>
+        <w:t xml:space="preserve"> seasonal </w:t>
+      </w:r>
+      <w:proofErr w:type="gramStart"/>
+      <w:r>
+        <w:t>variable ;</w:t>
+      </w:r>
+      <w:proofErr w:type="gramEnd"/>
+      <w:r>
+        <w:t xml:space="preserve"> double check </w:t>
+      </w:r>
+      <w:r>
+        <w:t>conventions</w:t>
+      </w:r>
+    </w:p>
+    <w:p>
+      <w:pPr>
+        <w:pStyle w:val="ListParagraph"/>
+        <w:numPr>
+          <w:ilvl w:val="0"/>
+          <w:numId w:val="1"/>
+        </w:numPr>
+      </w:pPr>
+      <w:r>
+        <w:t xml:space="preserve">Store LR </w:t>
+      </w:r>
+      <w:proofErr w:type="spellStart"/>
+      <w:r>
+        <w:t>coeffs</w:t>
+      </w:r>
+      <w:proofErr w:type="spellEnd"/>
+      <w:r>
+        <w:t xml:space="preserve"> for competing models as well (matrix like </w:t>
+      </w:r>
+      <w:proofErr w:type="spellStart"/>
+      <w:r>
+        <w:t>bg</w:t>
+      </w:r>
+      <w:proofErr w:type="spellEnd"/>
+      <w:r>
+        <w:t xml:space="preserve">, </w:t>
+      </w:r>
+      <w:proofErr w:type="spellStart"/>
+      <w:r>
+        <w:t>bic</w:t>
+      </w:r>
+      <w:proofErr w:type="spellEnd"/>
+      <w:r>
+        <w:t>)</w:t>
+      </w:r>
+    </w:p>
     <w:sectPr>
       <w:pgSz w:w="11906" w:h="16838"/>
       <w:pgMar w:top="1440" w:right="1440" w:bottom="1440" w:left="1440" w:header="708" w:footer="708" w:gutter="0"/>
@@ -633,6 +707,126 @@
     </w:sectPr>
   </w:body>
 </w:document>
+</file>
+
+<file path=word/numbering.xml><?xml version="1.0" encoding="utf-8"?>
+<w:numbering xmlns:wpc="http://schemas.microsoft.com/office/word/2010/wordprocessingCanvas" xmlns:cx="http://schemas.microsoft.com/office/drawing/2014/chartex" xmlns:cx1="http://schemas.microsoft.com/office/drawing/2015/9/8/chartex" xmlns:cx2="http://schemas.microsoft.com/office/drawing/2015/10/21/chartex" xmlns:cx3="http://schemas.microsoft.com/office/drawing/2016/5/9/chartex" xmlns:cx4="http://schemas.microsoft.com/office/drawing/2016/5/10/chartex" xmlns:cx5="http://schemas.microsoft.com/office/drawing/2016/5/11/chartex" xmlns:cx6="http://schemas.microsoft.com/office/drawing/2016/5/12/chartex" xmlns:cx7="http://schemas.microsoft.com/office/drawing/2016/5/13/chartex" xmlns:cx8="http://schemas.microsoft.com/office/drawing/2016/5/14/chartex" xmlns:mc="http://schemas.openxmlformats.org/markup-compatibility/2006" xmlns:aink="http://schemas.microsoft.com/office/drawing/2016/ink" xmlns:am3d="http://schemas.microsoft.com/office/drawing/2017/model3d" xmlns:o="urn:schemas-microsoft-com:office:office" xmlns:r="http://schemas.openxmlformats.org/officeDocument/2006/relationships" xmlns:m="http://schemas.openxmlformats.org/officeDocument/2006/math" xmlns:v="urn:schemas-microsoft-com:vml" xmlns:wp14="http://schemas.microsoft.com/office/word/2010/wordprocessingDrawing" xmlns:wp="http://schemas.openxmlformats.org/drawingml/2006/wordprocessingDrawing" xmlns:w10="urn:schemas-microsoft-com:office:word" xmlns:w="http://schemas.openxmlformats.org/wordprocessingml/2006/main" xmlns:w14="http://schemas.microsoft.com/office/word/2010/wordml" xmlns:w15="http://schemas.microsoft.com/office/word/2012/wordml" xmlns:w16cid="http://schemas.microsoft.com/office/word/2016/wordml/cid" xmlns:w16se="http://schemas.microsoft.com/office/word/2015/wordml/symex" xmlns:wpg="http://schemas.microsoft.com/office/word/2010/wordprocessingGroup" xmlns:wpi="http://schemas.microsoft.com/office/word/2010/wordprocessingInk" xmlns:wne="http://schemas.microsoft.com/office/word/2006/wordml" xmlns:wps="http://schemas.microsoft.com/office/word/2010/wordprocessingShape" mc:Ignorable="w14 w15 w16se w16cid wp14">
+  <w:abstractNum w:abstractNumId="0" w15:restartNumberingAfterBreak="0">
+    <w:nsid w:val="4A1A78E8"/>
+    <w:multiLevelType w:val="hybridMultilevel"/>
+    <w:tmpl w:val="A2460520"/>
+    <w:lvl w:ilvl="0" w:tplc="54407234">
+      <w:numFmt w:val="bullet"/>
+      <w:lvlText w:val=""/>
+      <w:lvlJc w:val="left"/>
+      <w:pPr>
+        <w:ind w:left="720" w:hanging="360"/>
+      </w:pPr>
+      <w:rPr>
+        <w:rFonts w:ascii="Symbol" w:eastAsiaTheme="minorHAnsi" w:hAnsi="Symbol" w:cstheme="minorBidi" w:hint="default"/>
+      </w:rPr>
+    </w:lvl>
+    <w:lvl w:ilvl="1" w:tplc="08090003">
+      <w:start w:val="1"/>
+      <w:numFmt w:val="bullet"/>
+      <w:lvlText w:val="o"/>
+      <w:lvlJc w:val="left"/>
+      <w:pPr>
+        <w:ind w:left="1440" w:hanging="360"/>
+      </w:pPr>
+      <w:rPr>
+        <w:rFonts w:ascii="Courier New" w:hAnsi="Courier New" w:cs="Courier New" w:hint="default"/>
+      </w:rPr>
+    </w:lvl>
+    <w:lvl w:ilvl="2" w:tplc="08090005" w:tentative="1">
+      <w:start w:val="1"/>
+      <w:numFmt w:val="bullet"/>
+      <w:lvlText w:val=""/>
+      <w:lvlJc w:val="left"/>
+      <w:pPr>
+        <w:ind w:left="2160" w:hanging="360"/>
+      </w:pPr>
+      <w:rPr>
+        <w:rFonts w:ascii="Wingdings" w:hAnsi="Wingdings" w:hint="default"/>
+      </w:rPr>
+    </w:lvl>
+    <w:lvl w:ilvl="3" w:tplc="08090001" w:tentative="1">
+      <w:start w:val="1"/>
+      <w:numFmt w:val="bullet"/>
+      <w:lvlText w:val=""/>
+      <w:lvlJc w:val="left"/>
+      <w:pPr>
+        <w:ind w:left="2880" w:hanging="360"/>
+      </w:pPr>
+      <w:rPr>
+        <w:rFonts w:ascii="Symbol" w:hAnsi="Symbol" w:hint="default"/>
+      </w:rPr>
+    </w:lvl>
+    <w:lvl w:ilvl="4" w:tplc="08090003" w:tentative="1">
+      <w:start w:val="1"/>
+      <w:numFmt w:val="bullet"/>
+      <w:lvlText w:val="o"/>
+      <w:lvlJc w:val="left"/>
+      <w:pPr>
+        <w:ind w:left="3600" w:hanging="360"/>
+      </w:pPr>
+      <w:rPr>
+        <w:rFonts w:ascii="Courier New" w:hAnsi="Courier New" w:cs="Courier New" w:hint="default"/>
+      </w:rPr>
+    </w:lvl>
+    <w:lvl w:ilvl="5" w:tplc="08090005" w:tentative="1">
+      <w:start w:val="1"/>
+      <w:numFmt w:val="bullet"/>
+      <w:lvlText w:val=""/>
+      <w:lvlJc w:val="left"/>
+      <w:pPr>
+        <w:ind w:left="4320" w:hanging="360"/>
+      </w:pPr>
+      <w:rPr>
+        <w:rFonts w:ascii="Wingdings" w:hAnsi="Wingdings" w:hint="default"/>
+      </w:rPr>
+    </w:lvl>
+    <w:lvl w:ilvl="6" w:tplc="08090001" w:tentative="1">
+      <w:start w:val="1"/>
+      <w:numFmt w:val="bullet"/>
+      <w:lvlText w:val=""/>
+      <w:lvlJc w:val="left"/>
+      <w:pPr>
+        <w:ind w:left="5040" w:hanging="360"/>
+      </w:pPr>
+      <w:rPr>
+        <w:rFonts w:ascii="Symbol" w:hAnsi="Symbol" w:hint="default"/>
+      </w:rPr>
+    </w:lvl>
+    <w:lvl w:ilvl="7" w:tplc="08090003" w:tentative="1">
+      <w:start w:val="1"/>
+      <w:numFmt w:val="bullet"/>
+      <w:lvlText w:val="o"/>
+      <w:lvlJc w:val="left"/>
+      <w:pPr>
+        <w:ind w:left="5760" w:hanging="360"/>
+      </w:pPr>
+      <w:rPr>
+        <w:rFonts w:ascii="Courier New" w:hAnsi="Courier New" w:cs="Courier New" w:hint="default"/>
+      </w:rPr>
+    </w:lvl>
+    <w:lvl w:ilvl="8" w:tplc="08090005" w:tentative="1">
+      <w:start w:val="1"/>
+      <w:numFmt w:val="bullet"/>
+      <w:lvlText w:val=""/>
+      <w:lvlJc w:val="left"/>
+      <w:pPr>
+        <w:ind w:left="6480" w:hanging="360"/>
+      </w:pPr>
+      <w:rPr>
+        <w:rFonts w:ascii="Wingdings" w:hAnsi="Wingdings" w:hint="default"/>
+      </w:rPr>
+    </w:lvl>
+  </w:abstractNum>
+  <w:num w:numId="1">
+    <w:abstractNumId w:val="0"/>
+  </w:num>
+</w:numbering>
 </file>
 
 <file path=word/styles.xml><?xml version="1.0" encoding="utf-8"?>
@@ -1114,6 +1308,17 @@
       </w:tblBorders>
     </w:tblPr>
   </w:style>
+  <w:style w:type="paragraph" w:styleId="ListParagraph">
+    <w:name w:val="List Paragraph"/>
+    <w:basedOn w:val="Normal"/>
+    <w:uiPriority w:val="34"/>
+    <w:qFormat/>
+    <w:rsid w:val="00D651A4"/>
+    <w:pPr>
+      <w:ind w:left="720"/>
+      <w:contextualSpacing/>
+    </w:pPr>
+  </w:style>
 </w:styles>
 </file>
 

</xml_diff>